<commit_message>
'Berechnung von Gleichstrommotoren.docx' erweitert
</commit_message>
<xml_diff>
--- a/Berechnung von Gleichstrommotoren.docx
+++ b/Berechnung von Gleichstrommotoren.docx
@@ -18,7 +18,19 @@
         <w:pStyle w:val="berschrift1"/>
       </w:pPr>
       <w:r>
-        <w:t>Eine Betrachtung über die Leistung</w:t>
+        <w:t>Betrachtung</w:t>
+      </w:r>
+      <w:r>
+        <w:t>en</w:t>
+      </w:r>
+      <w:r>
+        <w:t xml:space="preserve"> </w:t>
+      </w:r>
+      <w:r>
+        <w:t>zur</w:t>
+      </w:r>
+      <w:r>
+        <w:t xml:space="preserve"> Leistung</w:t>
       </w:r>
     </w:p>
     <w:p>
@@ -455,17 +467,7 @@
                   <w:rFonts w:ascii="Cambria Math" w:eastAsiaTheme="minorEastAsia" w:hAnsi="Cambria Math"/>
                   <w:lang w:val="en-US"/>
                 </w:rPr>
-                <m:t>=</m:t>
-              </m:r>
-              <m:r>
-                <m:rPr>
-                  <m:sty m:val="p"/>
-                </m:rPr>
-                <w:rPr>
-                  <w:rFonts w:ascii="Cambria Math" w:eastAsiaTheme="minorEastAsia" w:hAnsi="Cambria Math"/>
-                  <w:lang w:val="en-US"/>
-                </w:rPr>
-                <m:t>ζ</m:t>
+                <m:t>=ζ</m:t>
               </m:r>
             </m:lim>
           </m:limLow>
@@ -569,7 +571,7 @@
         <w:rPr>
           <w:rFonts w:eastAsiaTheme="minorEastAsia"/>
         </w:rPr>
-        <w:t xml:space="preserve"> mit 0.1 angenähert werden. Somit ergibt sich für die mechanisch benötigte Leistung:</w:t>
+        <w:t xml:space="preserve"> mit 0.1 angenähert werden. Somit ergibt sich für die mechanisch benötigte Leistung</w:t>
       </w:r>
     </w:p>
     <w:p>
@@ -779,7 +781,6 @@
       <w:pPr>
         <w:rPr>
           <w:rFonts w:eastAsiaTheme="minorEastAsia"/>
-          <w:lang w:val="en-US"/>
         </w:rPr>
       </w:pPr>
       <m:oMathPara>
@@ -808,7 +809,6 @@
                 </m:rPr>
                 <w:rPr>
                   <w:rFonts w:ascii="Cambria Math" w:eastAsiaTheme="minorEastAsia" w:hAnsi="Cambria Math"/>
-                  <w:lang w:val="en-US"/>
                 </w:rPr>
                 <m:t>el</m:t>
               </m:r>
@@ -817,7 +817,6 @@
           <m:r>
             <w:rPr>
               <w:rFonts w:ascii="Cambria Math" w:eastAsiaTheme="minorEastAsia" w:hAnsi="Cambria Math"/>
-              <w:lang w:val="en-US"/>
             </w:rPr>
             <m:t>=</m:t>
           </m:r>
@@ -845,7 +844,6 @@
                 </m:rPr>
                 <w:rPr>
                   <w:rFonts w:ascii="Cambria Math" w:eastAsiaTheme="minorEastAsia" w:hAnsi="Cambria Math"/>
-                  <w:lang w:val="en-US"/>
                 </w:rPr>
                 <m:t>mech</m:t>
               </m:r>
@@ -854,7 +852,6 @@
           <m:r>
             <w:rPr>
               <w:rFonts w:ascii="Cambria Math" w:eastAsiaTheme="minorEastAsia" w:hAnsi="Cambria Math"/>
-              <w:lang w:val="en-US"/>
             </w:rPr>
             <m:t>+</m:t>
           </m:r>
@@ -882,7 +879,6 @@
                 </m:rPr>
                 <w:rPr>
                   <w:rFonts w:ascii="Cambria Math" w:eastAsiaTheme="minorEastAsia" w:hAnsi="Cambria Math"/>
-                  <w:lang w:val="en-US"/>
                 </w:rPr>
                 <m:t>loss</m:t>
               </m:r>
@@ -1333,14 +1329,669 @@
         </w:rPr>
         <w:t>, auch das muss bei einer Auslegung berücksichtigt werden</w:t>
       </w:r>
+      <w:r>
+        <w:rPr>
+          <w:rFonts w:eastAsiaTheme="minorEastAsia"/>
+        </w:rPr>
+        <w:t>.</w:t>
+      </w:r>
+    </w:p>
+    <w:p>
+      <w:pPr>
+        <w:pStyle w:val="berschrift1"/>
+        <w:rPr>
+          <w:rFonts w:eastAsiaTheme="minorEastAsia"/>
+        </w:rPr>
+      </w:pPr>
+      <w:r>
+        <w:rPr>
+          <w:rFonts w:eastAsiaTheme="minorEastAsia"/>
+        </w:rPr>
+        <w:t>Betrachtungen zur Motorspannung und Motorströmen</w:t>
+      </w:r>
+    </w:p>
+    <w:p>
+      <w:pPr>
+        <w:rPr>
+          <w:rFonts w:eastAsiaTheme="minorEastAsia"/>
+        </w:rPr>
+      </w:pPr>
+      <w:r>
+        <w:rPr>
+          <w:rFonts w:eastAsiaTheme="minorEastAsia"/>
+        </w:rPr>
+        <w:t>Der Strom durch eine Spule ist gegeben über das Ohmsche Gesetz</w:t>
+      </w:r>
+    </w:p>
+    <w:p>
+      <w:pPr>
+        <w:rPr>
+          <w:rFonts w:eastAsiaTheme="minorEastAsia"/>
+        </w:rPr>
+      </w:pPr>
+      <m:oMathPara>
+        <m:oMath>
+          <m:r>
+            <w:rPr>
+              <w:rFonts w:ascii="Cambria Math" w:eastAsiaTheme="minorEastAsia" w:hAnsi="Cambria Math"/>
+            </w:rPr>
+            <m:t>I=</m:t>
+          </m:r>
+          <m:f>
+            <m:fPr>
+              <m:ctrlPr>
+                <w:rPr>
+                  <w:rFonts w:ascii="Cambria Math" w:eastAsiaTheme="minorEastAsia" w:hAnsi="Cambria Math"/>
+                </w:rPr>
+              </m:ctrlPr>
+            </m:fPr>
+            <m:num>
+              <m:r>
+                <w:rPr>
+                  <w:rFonts w:ascii="Cambria Math" w:eastAsiaTheme="minorEastAsia" w:hAnsi="Cambria Math"/>
+                </w:rPr>
+                <m:t>U</m:t>
+              </m:r>
+              <m:ctrlPr>
+                <w:rPr>
+                  <w:rFonts w:ascii="Cambria Math" w:eastAsiaTheme="minorEastAsia" w:hAnsi="Cambria Math"/>
+                  <w:i/>
+                </w:rPr>
+              </m:ctrlPr>
+            </m:num>
+            <m:den>
+              <m:r>
+                <w:rPr>
+                  <w:rFonts w:ascii="Cambria Math" w:eastAsiaTheme="minorEastAsia" w:hAnsi="Cambria Math"/>
+                </w:rPr>
+                <m:t>R</m:t>
+              </m:r>
+              <m:ctrlPr>
+                <w:rPr>
+                  <w:rFonts w:ascii="Cambria Math" w:eastAsiaTheme="minorEastAsia" w:hAnsi="Cambria Math"/>
+                  <w:i/>
+                </w:rPr>
+              </m:ctrlPr>
+            </m:den>
+          </m:f>
+          <m:r>
+            <w:rPr>
+              <w:rFonts w:ascii="Cambria Math" w:eastAsiaTheme="minorEastAsia" w:hAnsi="Cambria Math"/>
+            </w:rPr>
+            <m:t>=</m:t>
+          </m:r>
+          <m:f>
+            <m:fPr>
+              <m:ctrlPr>
+                <w:rPr>
+                  <w:rFonts w:ascii="Cambria Math" w:eastAsiaTheme="minorEastAsia" w:hAnsi="Cambria Math"/>
+                </w:rPr>
+              </m:ctrlPr>
+            </m:fPr>
+            <m:num>
+              <m:sSub>
+                <m:sSubPr>
+                  <m:ctrlPr>
+                    <w:rPr>
+                      <w:rFonts w:ascii="Cambria Math" w:eastAsiaTheme="minorEastAsia" w:hAnsi="Cambria Math"/>
+                      <w:i/>
+                    </w:rPr>
+                  </m:ctrlPr>
+                </m:sSubPr>
+                <m:e>
+                  <m:r>
+                    <w:rPr>
+                      <w:rFonts w:ascii="Cambria Math" w:eastAsiaTheme="minorEastAsia" w:hAnsi="Cambria Math"/>
+                    </w:rPr>
+                    <m:t>U</m:t>
+                  </m:r>
+                </m:e>
+                <m:sub>
+                  <m:r>
+                    <m:rPr>
+                      <m:nor/>
+                    </m:rPr>
+                    <w:rPr>
+                      <w:rFonts w:ascii="Cambria Math" w:eastAsiaTheme="minorEastAsia" w:hAnsi="Cambria Math"/>
+                    </w:rPr>
+                    <m:t>N</m:t>
+                  </m:r>
+                </m:sub>
+              </m:sSub>
+              <m:r>
+                <w:rPr>
+                  <w:rFonts w:ascii="Cambria Math" w:eastAsiaTheme="minorEastAsia" w:hAnsi="Cambria Math"/>
+                </w:rPr>
+                <m:t>-</m:t>
+              </m:r>
+              <m:sSub>
+                <m:sSubPr>
+                  <m:ctrlPr>
+                    <w:rPr>
+                      <w:rFonts w:ascii="Cambria Math" w:eastAsiaTheme="minorEastAsia" w:hAnsi="Cambria Math"/>
+                      <w:i/>
+                    </w:rPr>
+                  </m:ctrlPr>
+                </m:sSubPr>
+                <m:e>
+                  <m:r>
+                    <w:rPr>
+                      <w:rFonts w:ascii="Cambria Math" w:eastAsiaTheme="minorEastAsia" w:hAnsi="Cambria Math"/>
+                    </w:rPr>
+                    <m:t>U</m:t>
+                  </m:r>
+                </m:e>
+                <m:sub>
+                  <m:r>
+                    <m:rPr>
+                      <m:nor/>
+                    </m:rPr>
+                    <w:rPr>
+                      <w:rFonts w:ascii="Cambria Math" w:eastAsiaTheme="minorEastAsia" w:hAnsi="Cambria Math"/>
+                    </w:rPr>
+                    <m:t>ind</m:t>
+                  </m:r>
+                </m:sub>
+              </m:sSub>
+              <m:ctrlPr>
+                <w:rPr>
+                  <w:rFonts w:ascii="Cambria Math" w:eastAsiaTheme="minorEastAsia" w:hAnsi="Cambria Math"/>
+                  <w:i/>
+                </w:rPr>
+              </m:ctrlPr>
+            </m:num>
+            <m:den>
+              <m:r>
+                <w:rPr>
+                  <w:rFonts w:ascii="Cambria Math" w:eastAsiaTheme="minorEastAsia" w:hAnsi="Cambria Math"/>
+                </w:rPr>
+                <m:t>R</m:t>
+              </m:r>
+              <m:ctrlPr>
+                <w:rPr>
+                  <w:rFonts w:ascii="Cambria Math" w:eastAsiaTheme="minorEastAsia" w:hAnsi="Cambria Math"/>
+                  <w:i/>
+                </w:rPr>
+              </m:ctrlPr>
+            </m:den>
+          </m:f>
+        </m:oMath>
+      </m:oMathPara>
+    </w:p>
+    <w:p>
+      <w:pPr>
+        <w:rPr>
+          <w:rFonts w:eastAsiaTheme="minorEastAsia"/>
+        </w:rPr>
+      </w:pPr>
+      <w:r>
+        <w:rPr>
+          <w:rFonts w:eastAsiaTheme="minorEastAsia"/>
+        </w:rPr>
+        <w:lastRenderedPageBreak/>
+        <w:t xml:space="preserve">Hierbei beschreibt </w:t>
+      </w:r>
+      <m:oMath>
+        <m:sSub>
+          <m:sSubPr>
+            <m:ctrlPr>
+              <w:rPr>
+                <w:rFonts w:ascii="Cambria Math" w:eastAsiaTheme="minorEastAsia" w:hAnsi="Cambria Math"/>
+                <w:i/>
+              </w:rPr>
+            </m:ctrlPr>
+          </m:sSubPr>
+          <m:e>
+            <m:r>
+              <w:rPr>
+                <w:rFonts w:ascii="Cambria Math" w:eastAsiaTheme="minorEastAsia" w:hAnsi="Cambria Math"/>
+              </w:rPr>
+              <m:t>U</m:t>
+            </m:r>
+          </m:e>
+          <m:sub>
+            <m:r>
+              <m:rPr>
+                <m:nor/>
+              </m:rPr>
+              <w:rPr>
+                <w:rFonts w:ascii="Cambria Math" w:eastAsiaTheme="minorEastAsia" w:hAnsi="Cambria Math"/>
+              </w:rPr>
+              <m:t>N</m:t>
+            </m:r>
+          </m:sub>
+        </m:sSub>
+      </m:oMath>
+      <w:r>
+        <w:rPr>
+          <w:rFonts w:eastAsiaTheme="minorEastAsia"/>
+        </w:rPr>
+        <w:t xml:space="preserve"> die angelegte Spannung und </w:t>
+      </w:r>
+      <m:oMath>
+        <m:sSub>
+          <m:sSubPr>
+            <m:ctrlPr>
+              <w:rPr>
+                <w:rFonts w:ascii="Cambria Math" w:eastAsiaTheme="minorEastAsia" w:hAnsi="Cambria Math"/>
+                <w:i/>
+              </w:rPr>
+            </m:ctrlPr>
+          </m:sSubPr>
+          <m:e>
+            <m:r>
+              <w:rPr>
+                <w:rFonts w:ascii="Cambria Math" w:eastAsiaTheme="minorEastAsia" w:hAnsi="Cambria Math"/>
+              </w:rPr>
+              <m:t>U</m:t>
+            </m:r>
+          </m:e>
+          <m:sub>
+            <m:r>
+              <m:rPr>
+                <m:nor/>
+              </m:rPr>
+              <w:rPr>
+                <w:rFonts w:ascii="Cambria Math" w:eastAsiaTheme="minorEastAsia" w:hAnsi="Cambria Math"/>
+              </w:rPr>
+              <m:t>ind</m:t>
+            </m:r>
+          </m:sub>
+        </m:sSub>
+      </m:oMath>
+      <w:r>
+        <w:rPr>
+          <w:rFonts w:eastAsiaTheme="minorEastAsia"/>
+        </w:rPr>
+        <w:t xml:space="preserve"> die induzierte Spannung, die aus der Bewegung de</w:t>
+      </w:r>
+      <w:r>
+        <w:rPr>
+          <w:rFonts w:eastAsiaTheme="minorEastAsia"/>
+        </w:rPr>
+        <w:t>r Spulenleiterbahnen im Magnetfeld der Magnete entsteht. Die induzierte Spannung wirkt im Fall eines DC-Motors der angelegten Spannung entgegen, daher das negative Vorzeichen.</w:t>
+      </w:r>
+    </w:p>
+    <w:p>
+      <w:pPr>
+        <w:rPr>
+          <w:rFonts w:eastAsiaTheme="minorEastAsia"/>
+        </w:rPr>
+      </w:pPr>
+      <w:r>
+        <w:rPr>
+          <w:rFonts w:eastAsiaTheme="minorEastAsia"/>
+        </w:rPr>
+        <w:t xml:space="preserve">Die induzierte Spannung ist im statischen Fall direkt proportional zur Kreisfrequenz </w:t>
+      </w:r>
+      <m:oMath>
+        <m:r>
+          <m:rPr>
+            <m:sty m:val="p"/>
+          </m:rPr>
+          <w:rPr>
+            <w:rFonts w:ascii="Cambria Math" w:eastAsiaTheme="minorEastAsia" w:hAnsi="Cambria Math"/>
+          </w:rPr>
+          <m:t>ω</m:t>
+        </m:r>
+      </m:oMath>
+      <w:r>
+        <w:rPr>
+          <w:rFonts w:eastAsiaTheme="minorEastAsia"/>
+        </w:rPr>
+        <w:t xml:space="preserve"> beziehungsweise zur Drehzahl </w:t>
+      </w:r>
+      <m:oMath>
+        <m:r>
+          <w:rPr>
+            <w:rFonts w:ascii="Cambria Math" w:eastAsiaTheme="minorEastAsia" w:hAnsi="Cambria Math"/>
+          </w:rPr>
+          <m:t>n</m:t>
+        </m:r>
+      </m:oMath>
+    </w:p>
+    <w:p>
+      <w:pPr>
+        <w:rPr>
+          <w:rFonts w:eastAsiaTheme="minorEastAsia"/>
+        </w:rPr>
+      </w:pPr>
+      <m:oMathPara>
+        <m:oMath>
+          <m:sSub>
+            <m:sSubPr>
+              <m:ctrlPr>
+                <w:rPr>
+                  <w:rFonts w:ascii="Cambria Math" w:eastAsiaTheme="minorEastAsia" w:hAnsi="Cambria Math"/>
+                  <w:i/>
+                </w:rPr>
+              </m:ctrlPr>
+            </m:sSubPr>
+            <m:e>
+              <m:r>
+                <w:rPr>
+                  <w:rFonts w:ascii="Cambria Math" w:eastAsiaTheme="minorEastAsia" w:hAnsi="Cambria Math"/>
+                </w:rPr>
+                <m:t>U</m:t>
+              </m:r>
+            </m:e>
+            <m:sub>
+              <m:r>
+                <m:rPr>
+                  <m:nor/>
+                </m:rPr>
+                <w:rPr>
+                  <w:rFonts w:ascii="Cambria Math" w:eastAsiaTheme="minorEastAsia" w:hAnsi="Cambria Math"/>
+                </w:rPr>
+                <m:t>ind</m:t>
+              </m:r>
+            </m:sub>
+          </m:sSub>
+          <m:r>
+            <w:rPr>
+              <w:rFonts w:ascii="Cambria Math" w:eastAsiaTheme="minorEastAsia" w:hAnsi="Cambria Math"/>
+            </w:rPr>
+            <m:t>=</m:t>
+          </m:r>
+          <m:sSub>
+            <m:sSubPr>
+              <m:ctrlPr>
+                <w:rPr>
+                  <w:rFonts w:ascii="Cambria Math" w:eastAsiaTheme="minorEastAsia" w:hAnsi="Cambria Math"/>
+                  <w:i/>
+                </w:rPr>
+              </m:ctrlPr>
+            </m:sSubPr>
+            <m:e>
+              <m:r>
+                <w:rPr>
+                  <w:rFonts w:ascii="Cambria Math" w:eastAsiaTheme="minorEastAsia" w:hAnsi="Cambria Math"/>
+                </w:rPr>
+                <m:t>k</m:t>
+              </m:r>
+            </m:e>
+            <m:sub>
+              <m:r>
+                <w:rPr>
+                  <w:rFonts w:ascii="Cambria Math" w:eastAsiaTheme="minorEastAsia" w:hAnsi="Cambria Math"/>
+                </w:rPr>
+                <m:t>M</m:t>
+              </m:r>
+            </m:sub>
+          </m:sSub>
+          <m:r>
+            <m:rPr>
+              <m:sty m:val="p"/>
+            </m:rPr>
+            <w:rPr>
+              <w:rFonts w:ascii="Cambria Math" w:eastAsiaTheme="minorEastAsia" w:hAnsi="Cambria Math"/>
+            </w:rPr>
+            <m:t>⋅ω</m:t>
+          </m:r>
+          <m:r>
+            <w:rPr>
+              <w:rFonts w:ascii="Cambria Math" w:eastAsiaTheme="minorEastAsia" w:hAnsi="Cambria Math"/>
+            </w:rPr>
+            <m:t>=</m:t>
+          </m:r>
+          <m:sSub>
+            <m:sSubPr>
+              <m:ctrlPr>
+                <w:rPr>
+                  <w:rFonts w:ascii="Cambria Math" w:eastAsiaTheme="minorEastAsia" w:hAnsi="Cambria Math"/>
+                  <w:i/>
+                </w:rPr>
+              </m:ctrlPr>
+            </m:sSubPr>
+            <m:e>
+              <m:r>
+                <w:rPr>
+                  <w:rFonts w:ascii="Cambria Math" w:eastAsiaTheme="minorEastAsia" w:hAnsi="Cambria Math"/>
+                </w:rPr>
+                <m:t>k</m:t>
+              </m:r>
+            </m:e>
+            <m:sub>
+              <m:r>
+                <w:rPr>
+                  <w:rFonts w:ascii="Cambria Math" w:eastAsiaTheme="minorEastAsia" w:hAnsi="Cambria Math"/>
+                </w:rPr>
+                <m:t>E</m:t>
+              </m:r>
+            </m:sub>
+          </m:sSub>
+          <m:r>
+            <m:rPr>
+              <m:sty m:val="p"/>
+            </m:rPr>
+            <w:rPr>
+              <w:rFonts w:ascii="Cambria Math" w:eastAsiaTheme="minorEastAsia" w:hAnsi="Cambria Math"/>
+            </w:rPr>
+            <m:t>⋅</m:t>
+          </m:r>
+          <m:r>
+            <w:rPr>
+              <w:rFonts w:ascii="Cambria Math" w:eastAsiaTheme="minorEastAsia" w:hAnsi="Cambria Math"/>
+            </w:rPr>
+            <m:t>n</m:t>
+          </m:r>
+        </m:oMath>
+      </m:oMathPara>
+    </w:p>
+    <w:p>
+      <w:pPr>
+        <w:rPr>
+          <w:rFonts w:eastAsiaTheme="minorEastAsia"/>
+        </w:rPr>
+      </w:pPr>
+      <w:r>
+        <w:rPr>
+          <w:rFonts w:eastAsiaTheme="minorEastAsia"/>
+        </w:rPr>
+        <w:t xml:space="preserve">Wenn man diese beiden Zusammenhänge kombiniert, erhält man einen Ausdruck für die Spannung am System, der sich über das Merkwort URIKO gut merken lässt. </w:t>
+      </w:r>
+    </w:p>
+    <w:p>
+      <w:pPr>
+        <w:rPr>
+          <w:rFonts w:eastAsiaTheme="minorEastAsia"/>
+        </w:rPr>
+      </w:pPr>
+      <m:oMathPara>
+        <m:oMath>
+          <m:r>
+            <w:rPr>
+              <w:rFonts w:ascii="Cambria Math" w:eastAsiaTheme="minorEastAsia" w:hAnsi="Cambria Math"/>
+            </w:rPr>
+            <m:t>U=R</m:t>
+          </m:r>
+          <m:r>
+            <m:rPr>
+              <m:sty m:val="p"/>
+            </m:rPr>
+            <w:rPr>
+              <w:rFonts w:ascii="Cambria Math" w:eastAsiaTheme="minorEastAsia" w:hAnsi="Cambria Math"/>
+            </w:rPr>
+            <m:t>⋅</m:t>
+          </m:r>
+          <m:r>
+            <w:rPr>
+              <w:rFonts w:ascii="Cambria Math" w:eastAsiaTheme="minorEastAsia" w:hAnsi="Cambria Math"/>
+            </w:rPr>
+            <m:t>I+</m:t>
+          </m:r>
+          <m:sSub>
+            <m:sSubPr>
+              <m:ctrlPr>
+                <w:rPr>
+                  <w:rFonts w:ascii="Cambria Math" w:eastAsiaTheme="minorEastAsia" w:hAnsi="Cambria Math"/>
+                  <w:i/>
+                </w:rPr>
+              </m:ctrlPr>
+            </m:sSubPr>
+            <m:e>
+              <m:r>
+                <w:rPr>
+                  <w:rFonts w:ascii="Cambria Math" w:eastAsiaTheme="minorEastAsia" w:hAnsi="Cambria Math"/>
+                </w:rPr>
+                <m:t>k</m:t>
+              </m:r>
+            </m:e>
+            <m:sub>
+              <m:r>
+                <m:rPr>
+                  <m:nor/>
+                </m:rPr>
+                <w:rPr>
+                  <w:rFonts w:ascii="Cambria Math" w:eastAsiaTheme="minorEastAsia" w:hAnsi="Cambria Math"/>
+                  <w:i/>
+                  <w:iCs/>
+                </w:rPr>
+                <m:t>M</m:t>
+              </m:r>
+            </m:sub>
+          </m:sSub>
+          <m:r>
+            <m:rPr>
+              <m:sty m:val="p"/>
+            </m:rPr>
+            <w:rPr>
+              <w:rFonts w:ascii="Cambria Math" w:eastAsiaTheme="minorEastAsia" w:hAnsi="Cambria Math"/>
+            </w:rPr>
+            <m:t>⋅ω</m:t>
+          </m:r>
+        </m:oMath>
+      </m:oMathPara>
+    </w:p>
+    <w:p>
+      <w:pPr>
+        <w:rPr>
+          <w:rFonts w:eastAsiaTheme="minorEastAsia"/>
+        </w:rPr>
+      </w:pPr>
+      <w:r>
+        <w:rPr>
+          <w:rFonts w:eastAsiaTheme="minorEastAsia"/>
+        </w:rPr>
+        <w:t xml:space="preserve">Die Drehmomentkonstante </w:t>
+      </w:r>
+      <m:oMath>
+        <m:sSub>
+          <m:sSubPr>
+            <m:ctrlPr>
+              <w:rPr>
+                <w:rFonts w:ascii="Cambria Math" w:eastAsiaTheme="minorEastAsia" w:hAnsi="Cambria Math"/>
+                <w:i/>
+              </w:rPr>
+            </m:ctrlPr>
+          </m:sSubPr>
+          <m:e>
+            <m:r>
+              <w:rPr>
+                <w:rFonts w:ascii="Cambria Math" w:eastAsiaTheme="minorEastAsia" w:hAnsi="Cambria Math"/>
+              </w:rPr>
+              <m:t>k</m:t>
+            </m:r>
+          </m:e>
+          <m:sub>
+            <m:r>
+              <w:rPr>
+                <w:rFonts w:ascii="Cambria Math" w:eastAsiaTheme="minorEastAsia" w:hAnsi="Cambria Math"/>
+              </w:rPr>
+              <m:t>M</m:t>
+            </m:r>
+          </m:sub>
+        </m:sSub>
+      </m:oMath>
+      <w:r>
+        <w:rPr>
+          <w:rFonts w:eastAsiaTheme="minorEastAsia"/>
+        </w:rPr>
+        <w:t xml:space="preserve"> und die Back-EMF-Konstante </w:t>
+      </w:r>
+      <m:oMath>
+        <m:sSub>
+          <m:sSubPr>
+            <m:ctrlPr>
+              <w:rPr>
+                <w:rFonts w:ascii="Cambria Math" w:eastAsiaTheme="minorEastAsia" w:hAnsi="Cambria Math"/>
+                <w:i/>
+              </w:rPr>
+            </m:ctrlPr>
+          </m:sSubPr>
+          <m:e>
+            <m:r>
+              <w:rPr>
+                <w:rFonts w:ascii="Cambria Math" w:eastAsiaTheme="minorEastAsia" w:hAnsi="Cambria Math"/>
+              </w:rPr>
+              <m:t>k</m:t>
+            </m:r>
+          </m:e>
+          <m:sub>
+            <m:r>
+              <w:rPr>
+                <w:rFonts w:ascii="Cambria Math" w:eastAsiaTheme="minorEastAsia" w:hAnsi="Cambria Math"/>
+              </w:rPr>
+              <m:t>E</m:t>
+            </m:r>
+          </m:sub>
+        </m:sSub>
+      </m:oMath>
+      <w:r>
+        <w:rPr>
+          <w:rFonts w:eastAsiaTheme="minorEastAsia"/>
+        </w:rPr>
+        <w:t xml:space="preserve"> unterscheiden sich wieder um den bekannten Faktor </w:t>
+      </w:r>
+      <m:oMath>
+        <m:r>
+          <m:rPr>
+            <m:sty m:val="p"/>
+          </m:rPr>
+          <w:rPr>
+            <w:rFonts w:ascii="Cambria Math" w:eastAsiaTheme="minorEastAsia" w:hAnsi="Cambria Math"/>
+          </w:rPr>
+          <m:t>ζ</m:t>
+        </m:r>
+        <m:r>
+          <w:rPr>
+            <w:rFonts w:ascii="Cambria Math" w:eastAsiaTheme="minorEastAsia" w:hAnsi="Cambria Math"/>
+          </w:rPr>
+          <m:t xml:space="preserve">= </m:t>
+        </m:r>
+        <m:r>
+          <m:rPr>
+            <m:sty m:val="p"/>
+          </m:rPr>
+          <w:rPr>
+            <w:rFonts w:ascii="Cambria Math" w:eastAsiaTheme="minorEastAsia" w:hAnsi="Cambria Math"/>
+          </w:rPr>
+          <m:t>π</m:t>
+        </m:r>
+        <m:r>
+          <m:rPr>
+            <m:lit/>
+          </m:rPr>
+          <w:rPr>
+            <w:rFonts w:ascii="Cambria Math" w:eastAsiaTheme="minorEastAsia" w:hAnsi="Cambria Math"/>
+          </w:rPr>
+          <m:t>/</m:t>
+        </m:r>
+        <m:r>
+          <w:rPr>
+            <w:rFonts w:ascii="Cambria Math" w:eastAsiaTheme="minorEastAsia" w:hAnsi="Cambria Math"/>
+          </w:rPr>
+          <m:t>30</m:t>
+        </m:r>
+      </m:oMath>
+      <w:r>
+        <w:rPr>
+          <w:rFonts w:eastAsiaTheme="minorEastAsia"/>
+        </w:rPr>
+        <w:t>.</w:t>
+      </w:r>
       <w:bookmarkStart w:id="0" w:name="_GoBack"/>
       <w:bookmarkEnd w:id="0"/>
-      <w:r>
-        <w:rPr>
-          <w:rFonts w:eastAsiaTheme="minorEastAsia"/>
-        </w:rPr>
-        <w:t>.</w:t>
-      </w:r>
     </w:p>
     <w:sectPr>
       <w:pgSz w:w="11906" w:h="16838"/>

</xml_diff>